<commit_message>
more booklet and organizing
</commit_message>
<xml_diff>
--- a/final_exp/Booklet.docx
+++ b/final_exp/Booklet.docx
@@ -2,6 +2,315 @@
 <file path=word/document.xml><?xml version="1.0" encoding="utf-8"?>
 <w:document xmlns:wpc="http://schemas.microsoft.com/office/word/2010/wordprocessingCanvas" xmlns:cx="http://schemas.microsoft.com/office/drawing/2014/chartex" xmlns:cx1="http://schemas.microsoft.com/office/drawing/2015/9/8/chartex" xmlns:cx2="http://schemas.microsoft.com/office/drawing/2015/10/21/chartex" xmlns:cx3="http://schemas.microsoft.com/office/drawing/2016/5/9/chartex" xmlns:cx4="http://schemas.microsoft.com/office/drawing/2016/5/10/chartex" xmlns:cx5="http://schemas.microsoft.com/office/drawing/2016/5/11/chartex" xmlns:cx6="http://schemas.microsoft.com/office/drawing/2016/5/12/chartex" xmlns:cx7="http://schemas.microsoft.com/office/drawing/2016/5/13/chartex" xmlns:cx8="http://schemas.microsoft.com/office/drawing/2016/5/14/chartex" xmlns:mc="http://schemas.openxmlformats.org/markup-compatibility/2006" xmlns:aink="http://schemas.microsoft.com/office/drawing/2016/ink" xmlns:am3d="http://schemas.microsoft.com/office/drawing/2017/model3d" xmlns:o="urn:schemas-microsoft-com:office:office" xmlns:oel="http://schemas.microsoft.com/office/2019/extlst" xmlns:r="http://schemas.openxmlformats.org/officeDocument/2006/relationships" xmlns:m="http://schemas.openxmlformats.org/officeDocument/2006/math" xmlns:v="urn:schemas-microsoft-com:vml" xmlns:wp14="http://schemas.microsoft.com/office/word/2010/wordprocessingDrawing" xmlns:wp="http://schemas.openxmlformats.org/drawingml/2006/wordprocessingDrawing" xmlns:w10="urn:schemas-microsoft-com:office:word" xmlns:w="http://schemas.openxmlformats.org/wordprocessingml/2006/main" xmlns:w14="http://schemas.microsoft.com/office/word/2010/wordml" xmlns:w15="http://schemas.microsoft.com/office/word/2012/wordml" xmlns:w16cex="http://schemas.microsoft.com/office/word/2018/wordml/cex" xmlns:w16cid="http://schemas.microsoft.com/office/word/2016/wordml/cid" xmlns:w16="http://schemas.microsoft.com/office/word/2018/wordml" xmlns:w16sdtdh="http://schemas.microsoft.com/office/word/2020/wordml/sdtdatahash" xmlns:w16se="http://schemas.microsoft.com/office/word/2015/wordml/symex" xmlns:wpg="http://schemas.microsoft.com/office/word/2010/wordprocessingGroup" xmlns:wpi="http://schemas.microsoft.com/office/word/2010/wordprocessingInk" xmlns:wne="http://schemas.microsoft.com/office/word/2006/wordml" xmlns:wps="http://schemas.microsoft.com/office/word/2010/wordprocessingShape" mc:Ignorable="w14 w15 w16se w16cid w16 w16cex w16sdtdh wp14">
   <w:body>
+    <w:p>
+      <w:pPr>
+        <w:bidi w:val="0"/>
+        <w:rPr>
+          <w:b/>
+          <w:bCs/>
+          <w:sz w:val="24"/>
+          <w:szCs w:val="24"/>
+        </w:rPr>
+      </w:pPr>
+      <w:r>
+        <w:rPr>
+          <w:b/>
+          <w:bCs/>
+          <w:sz w:val="24"/>
+          <w:szCs w:val="24"/>
+        </w:rPr>
+        <w:t>Methods</w:t>
+      </w:r>
+    </w:p>
+    <w:p>
+      <w:pPr>
+        <w:bidi w:val="0"/>
+      </w:pPr>
+      <w:r>
+        <w:t xml:space="preserve">In this </w:t>
+      </w:r>
+      <w:r>
+        <w:t>project</w:t>
+      </w:r>
+      <w:r>
+        <w:t xml:space="preserve"> we </w:t>
+      </w:r>
+      <w:r>
+        <w:t xml:space="preserve">developed a system that will be used in conducting experiments based on real-time eye and EEG data. We </w:t>
+      </w:r>
+      <w:r>
+        <w:t xml:space="preserve">calibrated </w:t>
+      </w:r>
+      <w:r>
+        <w:t xml:space="preserve">and set up the eye tracker, </w:t>
+      </w:r>
+      <w:r>
+        <w:t xml:space="preserve">recorded </w:t>
+      </w:r>
+      <w:r>
+        <w:t xml:space="preserve">eye data, </w:t>
+      </w:r>
+      <w:r>
+        <w:t>researched its data structures</w:t>
+      </w:r>
+      <w:r>
+        <w:t>,</w:t>
+      </w:r>
+      <w:r>
+        <w:t xml:space="preserve"> </w:t>
+      </w:r>
+      <w:r>
+        <w:t>and analyzed eye data</w:t>
+      </w:r>
+      <w:r>
+        <w:t xml:space="preserve">. We created </w:t>
+      </w:r>
+      <w:r>
+        <w:t xml:space="preserve">a virtual environment containing </w:t>
+      </w:r>
+      <w:r>
+        <w:t xml:space="preserve">Python </w:t>
+      </w:r>
+      <w:r>
+        <w:t xml:space="preserve">recording </w:t>
+      </w:r>
+      <w:r>
+        <w:t>packages</w:t>
+      </w:r>
+      <w:r>
+        <w:t xml:space="preserve"> for eye tracker and EEG.  </w:t>
+      </w:r>
+      <w:r>
+        <w:t xml:space="preserve"> </w:t>
+      </w:r>
+    </w:p>
+    <w:p>
+      <w:pPr>
+        <w:pStyle w:val="ListParagraph"/>
+        <w:numPr>
+          <w:ilvl w:val="0"/>
+          <w:numId w:val="3"/>
+        </w:numPr>
+        <w:bidi w:val="0"/>
+      </w:pPr>
+      <w:r>
+        <w:rPr>
+          <w:b/>
+          <w:bCs/>
+        </w:rPr>
+        <w:t xml:space="preserve">EEG System </w:t>
+      </w:r>
+      <w:r>
+        <w:rPr>
+          <w:i/>
+          <w:iCs/>
+        </w:rPr>
+        <w:t xml:space="preserve">ant-neuro </w:t>
+      </w:r>
+      <w:proofErr w:type="spellStart"/>
+      <w:r>
+        <w:rPr>
+          <w:i/>
+          <w:iCs/>
+        </w:rPr>
+        <w:t>eego-mylab</w:t>
+      </w:r>
+      <w:proofErr w:type="spellEnd"/>
+      <w:r>
+        <w:rPr>
+          <w:i/>
+          <w:iCs/>
+        </w:rPr>
+        <w:t xml:space="preserve">. </w:t>
+      </w:r>
+    </w:p>
+    <w:p>
+      <w:pPr>
+        <w:pStyle w:val="ListParagraph"/>
+        <w:numPr>
+          <w:ilvl w:val="0"/>
+          <w:numId w:val="3"/>
+        </w:numPr>
+        <w:bidi w:val="0"/>
+        <w:rPr>
+          <w:b/>
+          <w:bCs/>
+        </w:rPr>
+      </w:pPr>
+      <w:r>
+        <w:rPr>
+          <w:b/>
+          <w:bCs/>
+        </w:rPr>
+        <w:t>Python packages:</w:t>
+      </w:r>
+    </w:p>
+    <w:p>
+      <w:pPr>
+        <w:pStyle w:val="ListParagraph"/>
+        <w:numPr>
+          <w:ilvl w:val="1"/>
+          <w:numId w:val="3"/>
+        </w:numPr>
+        <w:bidi w:val="0"/>
+      </w:pPr>
+      <w:r>
+        <w:rPr>
+          <w:i/>
+          <w:iCs/>
+        </w:rPr>
+        <w:t>lab streaming layer LSL</w:t>
+      </w:r>
+      <w:r>
+        <w:rPr>
+          <w:i/>
+          <w:iCs/>
+        </w:rPr>
+        <w:t xml:space="preserve">. </w:t>
+      </w:r>
+      <w:r>
+        <w:t xml:space="preserve">Records </w:t>
+      </w:r>
+      <w:r>
+        <w:t>eye tracker, triggers, and EEG data and p</w:t>
+      </w:r>
+      <w:r>
+        <w:t xml:space="preserve">rovides </w:t>
+      </w:r>
+      <w:proofErr w:type="spellStart"/>
+      <w:r>
+        <w:t>xdf</w:t>
+      </w:r>
+      <w:proofErr w:type="spellEnd"/>
+      <w:r>
+        <w:t xml:space="preserve"> files containing all the channels recorded.</w:t>
+      </w:r>
+    </w:p>
+    <w:p>
+      <w:pPr>
+        <w:pStyle w:val="ListParagraph"/>
+        <w:numPr>
+          <w:ilvl w:val="1"/>
+          <w:numId w:val="3"/>
+        </w:numPr>
+        <w:bidi w:val="0"/>
+      </w:pPr>
+      <w:r>
+        <w:rPr>
+          <w:i/>
+          <w:iCs/>
+        </w:rPr>
+        <w:t>pandas</w:t>
+      </w:r>
+    </w:p>
+    <w:p>
+      <w:pPr>
+        <w:pStyle w:val="ListParagraph"/>
+        <w:numPr>
+          <w:ilvl w:val="1"/>
+          <w:numId w:val="3"/>
+        </w:numPr>
+        <w:bidi w:val="0"/>
+      </w:pPr>
+      <w:proofErr w:type="spellStart"/>
+      <w:r>
+        <w:rPr>
+          <w:i/>
+          <w:iCs/>
+        </w:rPr>
+        <w:t>numpy</w:t>
+      </w:r>
+      <w:proofErr w:type="spellEnd"/>
+      <w:r>
+        <w:rPr>
+          <w:i/>
+          <w:iCs/>
+        </w:rPr>
+        <w:t xml:space="preserve"> </w:t>
+      </w:r>
+    </w:p>
+    <w:p>
+      <w:pPr>
+        <w:pStyle w:val="ListParagraph"/>
+        <w:numPr>
+          <w:ilvl w:val="1"/>
+          <w:numId w:val="3"/>
+        </w:numPr>
+        <w:bidi w:val="0"/>
+        <w:rPr>
+          <w:i/>
+          <w:iCs/>
+        </w:rPr>
+      </w:pPr>
+      <w:r>
+        <w:rPr>
+          <w:i/>
+          <w:iCs/>
+        </w:rPr>
+        <w:t>matplotlib</w:t>
+      </w:r>
+    </w:p>
+    <w:p>
+      <w:pPr>
+        <w:pStyle w:val="ListParagraph"/>
+        <w:numPr>
+          <w:ilvl w:val="1"/>
+          <w:numId w:val="3"/>
+        </w:numPr>
+        <w:bidi w:val="0"/>
+        <w:rPr>
+          <w:i/>
+          <w:iCs/>
+        </w:rPr>
+      </w:pPr>
+      <w:proofErr w:type="spellStart"/>
+      <w:r>
+        <w:rPr>
+          <w:i/>
+          <w:iCs/>
+        </w:rPr>
+        <w:t>sklearn</w:t>
+      </w:r>
+      <w:proofErr w:type="spellEnd"/>
+    </w:p>
+    <w:p>
+      <w:pPr>
+        <w:pStyle w:val="ListParagraph"/>
+        <w:numPr>
+          <w:ilvl w:val="0"/>
+          <w:numId w:val="3"/>
+        </w:numPr>
+        <w:bidi w:val="0"/>
+      </w:pPr>
+      <w:r>
+        <w:rPr>
+          <w:b/>
+          <w:bCs/>
+        </w:rPr>
+        <w:t xml:space="preserve">Eye tracker </w:t>
+      </w:r>
+      <w:proofErr w:type="spellStart"/>
+      <w:r>
+        <w:rPr>
+          <w:i/>
+          <w:iCs/>
+        </w:rPr>
+        <w:t>Tobii</w:t>
+      </w:r>
+      <w:proofErr w:type="spellEnd"/>
+      <w:r>
+        <w:rPr>
+          <w:i/>
+          <w:iCs/>
+        </w:rPr>
+        <w:t xml:space="preserve"> Spectrum Pro. </w:t>
+      </w:r>
+    </w:p>
+    <w:p>
+      <w:pPr>
+        <w:bidi w:val="0"/>
+      </w:pPr>
+    </w:p>
     <w:p>
       <w:pPr>
         <w:bidi w:val="0"/>
@@ -51,13 +360,8 @@
         <w:t xml:space="preserve"> via </w:t>
       </w:r>
       <w:r>
-        <w:t xml:space="preserve">EGG system ant-neuro </w:t>
-      </w:r>
-      <w:proofErr w:type="spellStart"/>
-      <w:r>
-        <w:t>eego-mylab</w:t>
-      </w:r>
-      <w:proofErr w:type="spellEnd"/>
+        <w:t>EGG system</w:t>
+      </w:r>
       <w:r>
         <w:t xml:space="preserve"> </w:t>
       </w:r>
@@ -92,7 +396,13 @@
         <w:t>ting</w:t>
       </w:r>
       <w:r>
-        <w:t xml:space="preserve"> familiarize with the recording equipment</w:t>
+        <w:t xml:space="preserve"> familiarize</w:t>
+      </w:r>
+      <w:r>
+        <w:t>d</w:t>
+      </w:r>
+      <w:r>
+        <w:t xml:space="preserve"> with the recording equipment</w:t>
       </w:r>
       <w:r>
         <w:t xml:space="preserve">, and </w:t>
@@ -381,6 +691,7 @@
         <w:rPr>
           <w:noProof/>
         </w:rPr>
+        <w:lastRenderedPageBreak/>
         <w:drawing>
           <wp:inline distT="0" distB="0" distL="0" distR="0" wp14:anchorId="78994206" wp14:editId="6B3F03EB">
             <wp:extent cx="5577842" cy="1787770"/>
@@ -435,30 +746,37 @@
         <w:t xml:space="preserve">: </w:t>
       </w:r>
       <w:r>
+        <w:t>the average in both cases is about 10ms</w:t>
+      </w:r>
+      <w:r>
+        <w:t xml:space="preserve">, thus, </w:t>
+      </w:r>
+      <w:r>
         <w:t>t</w:t>
       </w:r>
       <w:r>
-        <w:t xml:space="preserve">he system is robust, </w:t>
-      </w:r>
-      <w:r>
-        <w:t>the amount</w:t>
-      </w:r>
-      <w:r>
-        <w:t xml:space="preserve"> of recorded channels has </w:t>
-      </w:r>
-      <w:proofErr w:type="gramStart"/>
-      <w:r>
-        <w:t>no</w:t>
-      </w:r>
-      <w:proofErr w:type="gramEnd"/>
-      <w:r>
-        <w:t xml:space="preserve"> cost in terms of latency</w:t>
-      </w:r>
-      <w:r>
-        <w:t>, t</w:t>
-      </w:r>
-      <w:r>
-        <w:t>he average in both cases is about 10ms</w:t>
+        <w:t>he system is robust</w:t>
+      </w:r>
+      <w:r>
+        <w:t xml:space="preserve"> to</w:t>
+      </w:r>
+      <w:r>
+        <w:t xml:space="preserve"> </w:t>
+      </w:r>
+      <w:r>
+        <w:t xml:space="preserve">the </w:t>
+      </w:r>
+      <w:r>
+        <w:t>number</w:t>
+      </w:r>
+      <w:r>
+        <w:t xml:space="preserve"> of recorded channels</w:t>
+      </w:r>
+      <w:r>
+        <w:t>, and it ha</w:t>
+      </w:r>
+      <w:r>
+        <w:t>s no cost in terms of latency</w:t>
       </w:r>
       <w:r>
         <w:t>. This finding</w:t>
@@ -673,7 +991,6 @@
         <w:rPr>
           <w:noProof/>
         </w:rPr>
-        <w:lastRenderedPageBreak/>
         <w:drawing>
           <wp:anchor distT="0" distB="0" distL="114300" distR="114300" simplePos="0" relativeHeight="251659264" behindDoc="0" locked="0" layoutInCell="1" allowOverlap="1" wp14:anchorId="2F5257A3" wp14:editId="2DEDD419">
             <wp:simplePos x="0" y="0"/>
@@ -911,6 +1228,7 @@
         <w:rPr>
           <w:noProof/>
         </w:rPr>
+        <w:lastRenderedPageBreak/>
         <w:drawing>
           <wp:inline distT="0" distB="0" distL="0" distR="0" wp14:anchorId="056CF497" wp14:editId="1D32EF33">
             <wp:extent cx="5368763" cy="1471246"/>
@@ -1083,79 +1401,323 @@
         <w:t xml:space="preserve"> </w:t>
       </w:r>
       <w:r>
-        <w:t>I</w:t>
-      </w:r>
-      <w:r>
-        <w:t xml:space="preserve">n each </w:t>
+        <w:t xml:space="preserve">We shuffled randomly the photos and </w:t>
+      </w:r>
+      <w:r>
+        <w:t xml:space="preserve">presented </w:t>
+      </w:r>
+      <w:r>
+        <w:t xml:space="preserve">in each trial a </w:t>
+      </w:r>
+      <w:r>
+        <w:t xml:space="preserve">fixation cue followed by </w:t>
+      </w:r>
+      <w:r>
+        <w:t xml:space="preserve">a </w:t>
+      </w:r>
+      <w:r>
+        <w:t>photo from the dataset</w:t>
+      </w:r>
+      <w:r>
+        <w:t>. A</w:t>
+      </w:r>
+      <w:r>
+        <w:t xml:space="preserve"> trigger was sent with each fixation </w:t>
+      </w:r>
+      <w:r>
+        <w:rPr>
+          <w:highlight w:val="yellow"/>
+        </w:rPr>
+        <w:t>(</w:t>
+      </w:r>
+      <w:r>
+        <w:rPr>
+          <w:highlight w:val="yellow"/>
+        </w:rPr>
+        <w:t>and dot-photo</w:t>
+      </w:r>
+      <w:r>
+        <w:rPr>
+          <w:highlight w:val="yellow"/>
+        </w:rPr>
+        <w:t>???)</w:t>
+      </w:r>
+      <w:r>
+        <w:t xml:space="preserve"> presented. </w:t>
+      </w:r>
+      <w:r>
+        <w:t xml:space="preserve">The subjects were told to look at </w:t>
+      </w:r>
+      <w:r>
+        <w:t>the</w:t>
+      </w:r>
+      <w:r>
+        <w:t xml:space="preserve"> dot when it appears</w:t>
+      </w:r>
+      <w:r>
+        <w:t xml:space="preserve">, </w:t>
+      </w:r>
+      <w:r>
+        <w:t xml:space="preserve">back on the fixation </w:t>
+      </w:r>
+      <w:r>
+        <w:t>cue</w:t>
+      </w:r>
+      <w:r>
+        <w:t>,</w:t>
+      </w:r>
+      <w:r>
+        <w:t xml:space="preserve"> and so on</w:t>
+      </w:r>
+      <w:r>
+        <w:t>.</w:t>
+      </w:r>
+      <w:r>
+        <w:t xml:space="preserve"> We recorded the eye tracker data and analyzed it.</w:t>
+      </w:r>
+      <w:r>
+        <w:t xml:space="preserve"> </w:t>
+      </w:r>
+      <w:r>
+        <w:rPr>
+          <w:highlight w:val="yellow"/>
+        </w:rPr>
+        <w:t>Need to understand the times to talk about it in the results</w:t>
+      </w:r>
+      <w:r>
+        <w:t>.</w:t>
+      </w:r>
+    </w:p>
+    <w:p>
+      <w:pPr>
+        <w:bidi w:val="0"/>
+        <w:rPr>
+          <w:b/>
+          <w:bCs/>
+        </w:rPr>
+      </w:pPr>
+      <w:r>
+        <w:rPr>
+          <w:b/>
+          <w:bCs/>
+        </w:rPr>
+        <w:t xml:space="preserve">Eye tracker data </w:t>
+      </w:r>
+    </w:p>
+    <w:p>
+      <w:pPr>
+        <w:bidi w:val="0"/>
+      </w:pPr>
+      <w:r>
+        <w:t xml:space="preserve">We </w:t>
+      </w:r>
+      <w:r>
+        <w:t xml:space="preserve">recorded from </w:t>
+      </w:r>
+      <w:proofErr w:type="spellStart"/>
+      <w:r>
+        <w:rPr>
+          <w:i/>
+          <w:iCs/>
+        </w:rPr>
+        <w:t>Tobii</w:t>
+      </w:r>
+      <w:proofErr w:type="spellEnd"/>
+      <w:r>
+        <w:rPr>
+          <w:i/>
+          <w:iCs/>
+        </w:rPr>
+        <w:t xml:space="preserve"> spectrum pro</w:t>
+      </w:r>
+      <w:r>
+        <w:rPr>
+          <w:i/>
+          <w:iCs/>
+        </w:rPr>
+        <w:t xml:space="preserve"> </w:t>
+      </w:r>
+      <w:r>
+        <w:t>eye tracker</w:t>
+      </w:r>
+      <w:r>
+        <w:t xml:space="preserve"> using LSL-record</w:t>
+      </w:r>
+      <w:r>
+        <w:t xml:space="preserve">. </w:t>
+      </w:r>
+      <w:r>
+        <w:t>We used 4</w:t>
+      </w:r>
+      <w:r>
+        <w:t xml:space="preserve"> channels in this experiment</w:t>
+      </w:r>
+      <w:r>
+        <w:t>: x and y axes of l</w:t>
+      </w:r>
+      <w:r>
+        <w:t>eft</w:t>
+      </w:r>
+      <w:r>
+        <w:t xml:space="preserve"> and right g</w:t>
+      </w:r>
+      <w:r>
+        <w:t>aze</w:t>
+      </w:r>
+      <w:r>
+        <w:t xml:space="preserve"> </w:t>
+      </w:r>
+      <w:r>
+        <w:t>point</w:t>
+      </w:r>
+      <w:r>
+        <w:t xml:space="preserve"> </w:t>
+      </w:r>
+      <w:r>
+        <w:t>on</w:t>
+      </w:r>
+      <w:r>
+        <w:t xml:space="preserve"> </w:t>
+      </w:r>
+      <w:r>
+        <w:t>display</w:t>
+      </w:r>
+      <w:r>
+        <w:t xml:space="preserve"> </w:t>
+      </w:r>
+      <w:r>
+        <w:t>area</w:t>
+      </w:r>
+      <w:r>
+        <w:t xml:space="preserve">. The data is relative to the screen the subject is looking at: both x and y coordinated range from 0 to 1, when (0, 0) is the top left corner of the screen and (1, 1) is the bottom right corner. </w:t>
+      </w:r>
+    </w:p>
+    <w:p>
+      <w:pPr>
+        <w:bidi w:val="0"/>
+        <w:rPr>
+          <w:color w:val="00B0F0"/>
+        </w:rPr>
+      </w:pPr>
+      <w:r>
+        <w:rPr>
+          <w:color w:val="00B0F0"/>
+        </w:rPr>
+        <w:t>Figure: Example of eye data plot with triggers (preprocess exp 1)</w:t>
+      </w:r>
+    </w:p>
+    <w:p>
+      <w:pPr>
+        <w:bidi w:val="0"/>
+        <w:rPr>
+          <w:rFonts w:hint="cs"/>
+          <w:rtl/>
+        </w:rPr>
+      </w:pPr>
+      <w:r>
+        <w:rPr>
+          <w:u w:val="single"/>
+        </w:rPr>
+        <w:t>Analyzing</w:t>
+      </w:r>
+      <w:r>
+        <w:t>:</w:t>
+      </w:r>
+      <w:r>
+        <w:t xml:space="preserve"> </w:t>
+      </w:r>
+      <w:r>
+        <w:t>w</w:t>
+      </w:r>
+      <w:r>
+        <w:t xml:space="preserve">hile shuffling the photos randomly for each subject, we saved the premutation received and used it to label each </w:t>
       </w:r>
       <w:r>
         <w:t>trial</w:t>
       </w:r>
       <w:r>
-        <w:t xml:space="preserve"> we </w:t>
-      </w:r>
-      <w:r>
-        <w:t xml:space="preserve">presented </w:t>
-      </w:r>
-      <w:r>
-        <w:t xml:space="preserve">fixation cue followed by </w:t>
-      </w:r>
-      <w:r>
-        <w:t xml:space="preserve">a </w:t>
-      </w:r>
-      <w:r>
-        <w:t>photo from the dataset, in a random order</w:t>
-      </w:r>
-      <w:r>
-        <w:t xml:space="preserve"> and a trigger was sent with each fixation </w:t>
+        <w:t xml:space="preserve"> with the corresponding direction of the point presented in </w:t>
+      </w:r>
+      <w:r>
+        <w:t>it</w:t>
+      </w:r>
+      <w:r>
+        <w:t>.</w:t>
+      </w:r>
+      <w:r>
+        <w:t xml:space="preserve"> We</w:t>
+      </w:r>
+      <w:r>
+        <w:t xml:space="preserve"> divided the time-series data from each trial</w:t>
+      </w:r>
+      <w:r>
+        <w:t xml:space="preserve"> </w:t>
       </w:r>
       <w:r>
         <w:rPr>
           <w:highlight w:val="yellow"/>
         </w:rPr>
-        <w:t>(</w:t>
+        <w:t xml:space="preserve">(fixation </w:t>
       </w:r>
       <w:r>
         <w:rPr>
           <w:highlight w:val="yellow"/>
         </w:rPr>
-        <w:t>and dot-photo</w:t>
+        <w:t>to</w:t>
       </w:r>
       <w:r>
         <w:rPr>
           <w:highlight w:val="yellow"/>
         </w:rPr>
-        <w:t>???)</w:t>
-      </w:r>
-      <w:r>
-        <w:t xml:space="preserve"> presented. </w:t>
-      </w:r>
-      <w:r>
-        <w:t xml:space="preserve">The subjects were told to look at </w:t>
-      </w:r>
-      <w:r>
-        <w:t>the</w:t>
-      </w:r>
-      <w:r>
-        <w:t xml:space="preserve"> dot when it appears</w:t>
-      </w:r>
-      <w:r>
-        <w:t xml:space="preserve">, </w:t>
-      </w:r>
-      <w:r>
-        <w:t xml:space="preserve">back on the fixation </w:t>
-      </w:r>
-      <w:r>
-        <w:t>cue</w:t>
-      </w:r>
-      <w:r>
-        <w:t xml:space="preserve"> and so on</w:t>
-      </w:r>
-      <w:r>
-        <w:t>.</w:t>
-      </w:r>
-      <w:r>
-        <w:t xml:space="preserve"> We recorded the eye tracker data and analyzed it. </w:t>
+        <w:t xml:space="preserve"> fixation \ fixation </w:t>
+      </w:r>
+      <w:r>
+        <w:rPr>
+          <w:highlight w:val="yellow"/>
+        </w:rPr>
+        <w:t>to</w:t>
+      </w:r>
+      <w:r>
+        <w:rPr>
+          <w:highlight w:val="yellow"/>
+        </w:rPr>
+        <w:t xml:space="preserve"> dot?)</w:t>
+      </w:r>
+      <w:r>
+        <w:t xml:space="preserve"> into 10 </w:t>
+      </w:r>
+      <w:r>
+        <w:t>timeframes</w:t>
+      </w:r>
+      <w:r>
+        <w:t xml:space="preserve"> </w:t>
+      </w:r>
+      <w:r>
+        <w:t>to</w:t>
+      </w:r>
+      <w:r>
+        <w:t xml:space="preserve"> find out </w:t>
+      </w:r>
+      <w:r>
+        <w:t>when the eye data is more informative. In each timeframe we calculated the average</w:t>
+      </w:r>
+      <w:r>
+        <w:t xml:space="preserve"> of</w:t>
+      </w:r>
+      <w:r>
+        <w:t xml:space="preserve"> </w:t>
+      </w:r>
+      <w:r>
+        <w:t>x and y coordinates from the left eye, as we found out this data from each eye is almost identical.</w:t>
+      </w:r>
+      <w:r>
+        <w:t xml:space="preserve"> </w:t>
+      </w:r>
+      <w:r>
+        <w:t xml:space="preserve">Then we trained two classifiers: </w:t>
+      </w:r>
+      <w:r>
+        <w:t xml:space="preserve">maximum correlation and SVM, tested and compared their results.  </w:t>
       </w:r>
     </w:p>
     <w:p>
@@ -1166,44 +1728,46 @@
         <w:rPr>
           <w:u w:val="single"/>
         </w:rPr>
+        <w:t>Results</w:t>
+      </w:r>
+      <w:r>
+        <w:t>:</w:t>
+      </w:r>
+      <w:r>
+        <w:t xml:space="preserve"> we found out the first half of the time right after the fixation cue is non</w:t>
+      </w:r>
+      <w:r>
+        <w:t xml:space="preserve">-informative, whereas each one of the timeframes in the second half is very informative. </w:t>
+      </w:r>
+      <w:r>
+        <w:t xml:space="preserve">There is no significant difference between the models.  </w:t>
+      </w:r>
+    </w:p>
+    <w:p>
+      <w:pPr>
+        <w:bidi w:val="0"/>
+      </w:pPr>
+      <w:r>
         <w:lastRenderedPageBreak/>
-        <w:t>Analyzing</w:t>
-      </w:r>
-      <w:r>
-        <w:t>:</w:t>
-      </w:r>
-    </w:p>
-    <w:p>
-      <w:pPr>
-        <w:bidi w:val="0"/>
-      </w:pPr>
-      <w:r>
-        <w:t xml:space="preserve">We divided the time-series data from each trial into 10 time frames </w:t>
-      </w:r>
-      <w:r>
-        <w:t>to</w:t>
-      </w:r>
-      <w:r>
-        <w:t xml:space="preserve"> find out </w:t>
-      </w:r>
-      <w:r>
-        <w:t xml:space="preserve">when the eye data is more informative. In each time frame we calculated the average </w:t>
-      </w:r>
-    </w:p>
-    <w:p>
-      <w:pPr>
-        <w:bidi w:val="0"/>
-        <w:jc w:val="center"/>
-      </w:pPr>
+        <w:t>Scatters of the eye data:</w:t>
+      </w:r>
+    </w:p>
+    <w:p>
+      <w:pPr>
+        <w:bidi w:val="0"/>
+      </w:pPr>
+      <w:r>
+        <w:t xml:space="preserve">1 </w:t>
+      </w:r>
       <w:r>
         <w:rPr>
           <w:noProof/>
         </w:rPr>
         <w:drawing>
-          <wp:inline distT="0" distB="0" distL="0" distR="0" wp14:anchorId="21F7B9D2" wp14:editId="5F495F0E">
-            <wp:extent cx="3543300" cy="2362200"/>
+          <wp:inline distT="0" distB="0" distL="0" distR="0" wp14:anchorId="2DD3664C" wp14:editId="246E5A12">
+            <wp:extent cx="3771900" cy="2514600"/>
             <wp:effectExtent l="0" t="0" r="0" b="0"/>
-            <wp:docPr id="4" name="Picture 4"/>
+            <wp:docPr id="18" name="Picture 18" descr="Scatter chart&#10;&#10;Description automatically generated"/>
             <wp:cNvGraphicFramePr>
               <a:graphicFrameLocks xmlns:a="http://schemas.openxmlformats.org/drawingml/2006/main" noChangeAspect="1"/>
             </wp:cNvGraphicFramePr>
@@ -1211,7 +1775,7 @@
               <a:graphicData uri="http://schemas.openxmlformats.org/drawingml/2006/picture">
                 <pic:pic xmlns:pic="http://schemas.openxmlformats.org/drawingml/2006/picture">
                   <pic:nvPicPr>
-                    <pic:cNvPr id="4" name="Picture 4"/>
+                    <pic:cNvPr id="18" name="Picture 18" descr="Scatter chart&#10;&#10;Description automatically generated"/>
                     <pic:cNvPicPr/>
                   </pic:nvPicPr>
                   <pic:blipFill>
@@ -1229,7 +1793,563 @@
                   <pic:spPr>
                     <a:xfrm>
                       <a:off x="0" y="0"/>
-                      <a:ext cx="3543311" cy="2362207"/>
+                      <a:ext cx="3784479" cy="2522986"/>
+                    </a:xfrm>
+                    <a:prstGeom prst="rect">
+                      <a:avLst/>
+                    </a:prstGeom>
+                  </pic:spPr>
+                </pic:pic>
+              </a:graphicData>
+            </a:graphic>
+          </wp:inline>
+        </w:drawing>
+      </w:r>
+    </w:p>
+    <w:p>
+      <w:pPr>
+        <w:bidi w:val="0"/>
+      </w:pPr>
+      <w:r>
+        <w:t>2</w:t>
+      </w:r>
+      <w:r>
+        <w:t xml:space="preserve"> </w:t>
+      </w:r>
+      <w:r>
+        <w:rPr>
+          <w:noProof/>
+        </w:rPr>
+        <w:drawing>
+          <wp:inline distT="0" distB="0" distL="0" distR="0" wp14:anchorId="673CA2E3" wp14:editId="45EC59AE">
+            <wp:extent cx="3716216" cy="2477477"/>
+            <wp:effectExtent l="0" t="0" r="0" b="0"/>
+            <wp:docPr id="19" name="Picture 19" descr="Chart, scatter chart&#10;&#10;Description automatically generated"/>
+            <wp:cNvGraphicFramePr>
+              <a:graphicFrameLocks xmlns:a="http://schemas.openxmlformats.org/drawingml/2006/main" noChangeAspect="1"/>
+            </wp:cNvGraphicFramePr>
+            <a:graphic xmlns:a="http://schemas.openxmlformats.org/drawingml/2006/main">
+              <a:graphicData uri="http://schemas.openxmlformats.org/drawingml/2006/picture">
+                <pic:pic xmlns:pic="http://schemas.openxmlformats.org/drawingml/2006/picture">
+                  <pic:nvPicPr>
+                    <pic:cNvPr id="19" name="Picture 19" descr="Chart, scatter chart&#10;&#10;Description automatically generated"/>
+                    <pic:cNvPicPr/>
+                  </pic:nvPicPr>
+                  <pic:blipFill>
+                    <a:blip r:embed="rId12" cstate="print">
+                      <a:extLst>
+                        <a:ext uri="{28A0092B-C50C-407E-A947-70E740481C1C}">
+                          <a14:useLocalDpi xmlns:a14="http://schemas.microsoft.com/office/drawing/2010/main" val="0"/>
+                        </a:ext>
+                      </a:extLst>
+                    </a:blip>
+                    <a:stretch>
+                      <a:fillRect/>
+                    </a:stretch>
+                  </pic:blipFill>
+                  <pic:spPr>
+                    <a:xfrm>
+                      <a:off x="0" y="0"/>
+                      <a:ext cx="3735279" cy="2490186"/>
+                    </a:xfrm>
+                    <a:prstGeom prst="rect">
+                      <a:avLst/>
+                    </a:prstGeom>
+                  </pic:spPr>
+                </pic:pic>
+              </a:graphicData>
+            </a:graphic>
+          </wp:inline>
+        </w:drawing>
+      </w:r>
+    </w:p>
+    <w:p>
+      <w:pPr>
+        <w:bidi w:val="0"/>
+      </w:pPr>
+      <w:r>
+        <w:t xml:space="preserve">3 </w:t>
+      </w:r>
+      <w:r>
+        <w:rPr>
+          <w:noProof/>
+        </w:rPr>
+        <w:drawing>
+          <wp:inline distT="0" distB="0" distL="0" distR="0" wp14:anchorId="249DCA20" wp14:editId="10AFE80D">
+            <wp:extent cx="3718415" cy="2478943"/>
+            <wp:effectExtent l="0" t="0" r="0" b="0"/>
+            <wp:docPr id="20" name="Picture 20" descr="Chart, scatter chart&#10;&#10;Description automatically generated"/>
+            <wp:cNvGraphicFramePr>
+              <a:graphicFrameLocks xmlns:a="http://schemas.openxmlformats.org/drawingml/2006/main" noChangeAspect="1"/>
+            </wp:cNvGraphicFramePr>
+            <a:graphic xmlns:a="http://schemas.openxmlformats.org/drawingml/2006/main">
+              <a:graphicData uri="http://schemas.openxmlformats.org/drawingml/2006/picture">
+                <pic:pic xmlns:pic="http://schemas.openxmlformats.org/drawingml/2006/picture">
+                  <pic:nvPicPr>
+                    <pic:cNvPr id="20" name="Picture 20" descr="Chart, scatter chart&#10;&#10;Description automatically generated"/>
+                    <pic:cNvPicPr/>
+                  </pic:nvPicPr>
+                  <pic:blipFill>
+                    <a:blip r:embed="rId13" cstate="print">
+                      <a:extLst>
+                        <a:ext uri="{28A0092B-C50C-407E-A947-70E740481C1C}">
+                          <a14:useLocalDpi xmlns:a14="http://schemas.microsoft.com/office/drawing/2010/main" val="0"/>
+                        </a:ext>
+                      </a:extLst>
+                    </a:blip>
+                    <a:stretch>
+                      <a:fillRect/>
+                    </a:stretch>
+                  </pic:blipFill>
+                  <pic:spPr>
+                    <a:xfrm>
+                      <a:off x="0" y="0"/>
+                      <a:ext cx="3731231" cy="2487487"/>
+                    </a:xfrm>
+                    <a:prstGeom prst="rect">
+                      <a:avLst/>
+                    </a:prstGeom>
+                  </pic:spPr>
+                </pic:pic>
+              </a:graphicData>
+            </a:graphic>
+          </wp:inline>
+        </w:drawing>
+      </w:r>
+    </w:p>
+    <w:p>
+      <w:pPr>
+        <w:bidi w:val="0"/>
+      </w:pPr>
+      <w:r>
+        <w:lastRenderedPageBreak/>
+        <w:t xml:space="preserve">4 </w:t>
+      </w:r>
+      <w:r>
+        <w:rPr>
+          <w:noProof/>
+        </w:rPr>
+        <w:drawing>
+          <wp:inline distT="0" distB="0" distL="0" distR="0" wp14:anchorId="28C4716A" wp14:editId="3E451702">
+            <wp:extent cx="3610708" cy="2407138"/>
+            <wp:effectExtent l="0" t="0" r="0" b="0"/>
+            <wp:docPr id="21" name="Picture 21" descr="Chart, scatter chart&#10;&#10;Description automatically generated"/>
+            <wp:cNvGraphicFramePr>
+              <a:graphicFrameLocks xmlns:a="http://schemas.openxmlformats.org/drawingml/2006/main" noChangeAspect="1"/>
+            </wp:cNvGraphicFramePr>
+            <a:graphic xmlns:a="http://schemas.openxmlformats.org/drawingml/2006/main">
+              <a:graphicData uri="http://schemas.openxmlformats.org/drawingml/2006/picture">
+                <pic:pic xmlns:pic="http://schemas.openxmlformats.org/drawingml/2006/picture">
+                  <pic:nvPicPr>
+                    <pic:cNvPr id="21" name="Picture 21" descr="Chart, scatter chart&#10;&#10;Description automatically generated"/>
+                    <pic:cNvPicPr/>
+                  </pic:nvPicPr>
+                  <pic:blipFill>
+                    <a:blip r:embed="rId14" cstate="print">
+                      <a:extLst>
+                        <a:ext uri="{28A0092B-C50C-407E-A947-70E740481C1C}">
+                          <a14:useLocalDpi xmlns:a14="http://schemas.microsoft.com/office/drawing/2010/main" val="0"/>
+                        </a:ext>
+                      </a:extLst>
+                    </a:blip>
+                    <a:stretch>
+                      <a:fillRect/>
+                    </a:stretch>
+                  </pic:blipFill>
+                  <pic:spPr>
+                    <a:xfrm>
+                      <a:off x="0" y="0"/>
+                      <a:ext cx="3629790" cy="2419860"/>
+                    </a:xfrm>
+                    <a:prstGeom prst="rect">
+                      <a:avLst/>
+                    </a:prstGeom>
+                  </pic:spPr>
+                </pic:pic>
+              </a:graphicData>
+            </a:graphic>
+          </wp:inline>
+        </w:drawing>
+      </w:r>
+    </w:p>
+    <w:p>
+      <w:pPr>
+        <w:bidi w:val="0"/>
+      </w:pPr>
+      <w:r>
+        <w:t xml:space="preserve">5 </w:t>
+      </w:r>
+      <w:r>
+        <w:rPr>
+          <w:noProof/>
+        </w:rPr>
+        <w:drawing>
+          <wp:inline distT="0" distB="0" distL="0" distR="0" wp14:anchorId="6BFD2F79" wp14:editId="57F3F323">
+            <wp:extent cx="3569285" cy="2379523"/>
+            <wp:effectExtent l="0" t="0" r="0" b="1905"/>
+            <wp:docPr id="22" name="Picture 22" descr="Chart, scatter chart&#10;&#10;Description automatically generated"/>
+            <wp:cNvGraphicFramePr>
+              <a:graphicFrameLocks xmlns:a="http://schemas.openxmlformats.org/drawingml/2006/main" noChangeAspect="1"/>
+            </wp:cNvGraphicFramePr>
+            <a:graphic xmlns:a="http://schemas.openxmlformats.org/drawingml/2006/main">
+              <a:graphicData uri="http://schemas.openxmlformats.org/drawingml/2006/picture">
+                <pic:pic xmlns:pic="http://schemas.openxmlformats.org/drawingml/2006/picture">
+                  <pic:nvPicPr>
+                    <pic:cNvPr id="22" name="Picture 22" descr="Chart, scatter chart&#10;&#10;Description automatically generated"/>
+                    <pic:cNvPicPr/>
+                  </pic:nvPicPr>
+                  <pic:blipFill>
+                    <a:blip r:embed="rId15" cstate="print">
+                      <a:extLst>
+                        <a:ext uri="{28A0092B-C50C-407E-A947-70E740481C1C}">
+                          <a14:useLocalDpi xmlns:a14="http://schemas.microsoft.com/office/drawing/2010/main" val="0"/>
+                        </a:ext>
+                      </a:extLst>
+                    </a:blip>
+                    <a:stretch>
+                      <a:fillRect/>
+                    </a:stretch>
+                  </pic:blipFill>
+                  <pic:spPr>
+                    <a:xfrm>
+                      <a:off x="0" y="0"/>
+                      <a:ext cx="3598304" cy="2398869"/>
+                    </a:xfrm>
+                    <a:prstGeom prst="rect">
+                      <a:avLst/>
+                    </a:prstGeom>
+                  </pic:spPr>
+                </pic:pic>
+              </a:graphicData>
+            </a:graphic>
+          </wp:inline>
+        </w:drawing>
+      </w:r>
+    </w:p>
+    <w:p>
+      <w:pPr>
+        <w:bidi w:val="0"/>
+      </w:pPr>
+      <w:r>
+        <w:t xml:space="preserve">6 </w:t>
+      </w:r>
+      <w:r>
+        <w:rPr>
+          <w:noProof/>
+        </w:rPr>
+        <w:drawing>
+          <wp:inline distT="0" distB="0" distL="0" distR="0" wp14:anchorId="7CA593D0" wp14:editId="0D1F87E4">
+            <wp:extent cx="3498753" cy="2332502"/>
+            <wp:effectExtent l="0" t="0" r="0" b="0"/>
+            <wp:docPr id="23" name="Picture 23" descr="Chart, scatter chart&#10;&#10;Description automatically generated"/>
+            <wp:cNvGraphicFramePr>
+              <a:graphicFrameLocks xmlns:a="http://schemas.openxmlformats.org/drawingml/2006/main" noChangeAspect="1"/>
+            </wp:cNvGraphicFramePr>
+            <a:graphic xmlns:a="http://schemas.openxmlformats.org/drawingml/2006/main">
+              <a:graphicData uri="http://schemas.openxmlformats.org/drawingml/2006/picture">
+                <pic:pic xmlns:pic="http://schemas.openxmlformats.org/drawingml/2006/picture">
+                  <pic:nvPicPr>
+                    <pic:cNvPr id="23" name="Picture 23" descr="Chart, scatter chart&#10;&#10;Description automatically generated"/>
+                    <pic:cNvPicPr/>
+                  </pic:nvPicPr>
+                  <pic:blipFill>
+                    <a:blip r:embed="rId16" cstate="print">
+                      <a:extLst>
+                        <a:ext uri="{28A0092B-C50C-407E-A947-70E740481C1C}">
+                          <a14:useLocalDpi xmlns:a14="http://schemas.microsoft.com/office/drawing/2010/main" val="0"/>
+                        </a:ext>
+                      </a:extLst>
+                    </a:blip>
+                    <a:stretch>
+                      <a:fillRect/>
+                    </a:stretch>
+                  </pic:blipFill>
+                  <pic:spPr>
+                    <a:xfrm>
+                      <a:off x="0" y="0"/>
+                      <a:ext cx="3523648" cy="2349099"/>
+                    </a:xfrm>
+                    <a:prstGeom prst="rect">
+                      <a:avLst/>
+                    </a:prstGeom>
+                  </pic:spPr>
+                </pic:pic>
+              </a:graphicData>
+            </a:graphic>
+          </wp:inline>
+        </w:drawing>
+      </w:r>
+    </w:p>
+    <w:p>
+      <w:pPr>
+        <w:bidi w:val="0"/>
+      </w:pPr>
+      <w:r>
+        <w:lastRenderedPageBreak/>
+        <w:t>7</w:t>
+      </w:r>
+      <w:r>
+        <w:t xml:space="preserve"> </w:t>
+      </w:r>
+      <w:r>
+        <w:rPr>
+          <w:noProof/>
+        </w:rPr>
+        <w:drawing>
+          <wp:inline distT="0" distB="0" distL="0" distR="0" wp14:anchorId="1A777AAD" wp14:editId="35D31344">
+            <wp:extent cx="3429000" cy="2286000"/>
+            <wp:effectExtent l="0" t="0" r="0" b="0"/>
+            <wp:docPr id="24" name="Picture 24" descr="Chart, scatter chart&#10;&#10;Description automatically generated"/>
+            <wp:cNvGraphicFramePr>
+              <a:graphicFrameLocks xmlns:a="http://schemas.openxmlformats.org/drawingml/2006/main" noChangeAspect="1"/>
+            </wp:cNvGraphicFramePr>
+            <a:graphic xmlns:a="http://schemas.openxmlformats.org/drawingml/2006/main">
+              <a:graphicData uri="http://schemas.openxmlformats.org/drawingml/2006/picture">
+                <pic:pic xmlns:pic="http://schemas.openxmlformats.org/drawingml/2006/picture">
+                  <pic:nvPicPr>
+                    <pic:cNvPr id="24" name="Picture 24" descr="Chart, scatter chart&#10;&#10;Description automatically generated"/>
+                    <pic:cNvPicPr/>
+                  </pic:nvPicPr>
+                  <pic:blipFill>
+                    <a:blip r:embed="rId17" cstate="print">
+                      <a:extLst>
+                        <a:ext uri="{28A0092B-C50C-407E-A947-70E740481C1C}">
+                          <a14:useLocalDpi xmlns:a14="http://schemas.microsoft.com/office/drawing/2010/main" val="0"/>
+                        </a:ext>
+                      </a:extLst>
+                    </a:blip>
+                    <a:stretch>
+                      <a:fillRect/>
+                    </a:stretch>
+                  </pic:blipFill>
+                  <pic:spPr>
+                    <a:xfrm>
+                      <a:off x="0" y="0"/>
+                      <a:ext cx="3442728" cy="2295152"/>
+                    </a:xfrm>
+                    <a:prstGeom prst="rect">
+                      <a:avLst/>
+                    </a:prstGeom>
+                  </pic:spPr>
+                </pic:pic>
+              </a:graphicData>
+            </a:graphic>
+          </wp:inline>
+        </w:drawing>
+      </w:r>
+    </w:p>
+    <w:p>
+      <w:pPr>
+        <w:bidi w:val="0"/>
+      </w:pPr>
+      <w:r>
+        <w:t>8</w:t>
+      </w:r>
+      <w:r>
+        <w:t xml:space="preserve"> </w:t>
+      </w:r>
+      <w:r>
+        <w:rPr>
+          <w:noProof/>
+        </w:rPr>
+        <w:drawing>
+          <wp:inline distT="0" distB="0" distL="0" distR="0" wp14:anchorId="7701D9E3" wp14:editId="6BB5F7D9">
+            <wp:extent cx="3472962" cy="2315308"/>
+            <wp:effectExtent l="0" t="0" r="0" b="8890"/>
+            <wp:docPr id="25" name="Picture 25" descr="Scatter chart&#10;&#10;Description automatically generated"/>
+            <wp:cNvGraphicFramePr>
+              <a:graphicFrameLocks xmlns:a="http://schemas.openxmlformats.org/drawingml/2006/main" noChangeAspect="1"/>
+            </wp:cNvGraphicFramePr>
+            <a:graphic xmlns:a="http://schemas.openxmlformats.org/drawingml/2006/main">
+              <a:graphicData uri="http://schemas.openxmlformats.org/drawingml/2006/picture">
+                <pic:pic xmlns:pic="http://schemas.openxmlformats.org/drawingml/2006/picture">
+                  <pic:nvPicPr>
+                    <pic:cNvPr id="25" name="Picture 25" descr="Scatter chart&#10;&#10;Description automatically generated"/>
+                    <pic:cNvPicPr/>
+                  </pic:nvPicPr>
+                  <pic:blipFill>
+                    <a:blip r:embed="rId18" cstate="print">
+                      <a:extLst>
+                        <a:ext uri="{28A0092B-C50C-407E-A947-70E740481C1C}">
+                          <a14:useLocalDpi xmlns:a14="http://schemas.microsoft.com/office/drawing/2010/main" val="0"/>
+                        </a:ext>
+                      </a:extLst>
+                    </a:blip>
+                    <a:stretch>
+                      <a:fillRect/>
+                    </a:stretch>
+                  </pic:blipFill>
+                  <pic:spPr>
+                    <a:xfrm>
+                      <a:off x="0" y="0"/>
+                      <a:ext cx="3486667" cy="2324444"/>
+                    </a:xfrm>
+                    <a:prstGeom prst="rect">
+                      <a:avLst/>
+                    </a:prstGeom>
+                  </pic:spPr>
+                </pic:pic>
+              </a:graphicData>
+            </a:graphic>
+          </wp:inline>
+        </w:drawing>
+      </w:r>
+    </w:p>
+    <w:p>
+      <w:pPr>
+        <w:bidi w:val="0"/>
+      </w:pPr>
+      <w:r>
+        <w:t>9</w:t>
+      </w:r>
+      <w:r>
+        <w:t xml:space="preserve">  </w:t>
+      </w:r>
+      <w:r>
+        <w:rPr>
+          <w:noProof/>
+        </w:rPr>
+        <w:drawing>
+          <wp:inline distT="0" distB="0" distL="0" distR="0" wp14:anchorId="3C0FEA8D" wp14:editId="5F9567E8">
+            <wp:extent cx="3405554" cy="2270369"/>
+            <wp:effectExtent l="0" t="0" r="0" b="0"/>
+            <wp:docPr id="26" name="Picture 26" descr="Chart, scatter chart&#10;&#10;Description automatically generated"/>
+            <wp:cNvGraphicFramePr>
+              <a:graphicFrameLocks xmlns:a="http://schemas.openxmlformats.org/drawingml/2006/main" noChangeAspect="1"/>
+            </wp:cNvGraphicFramePr>
+            <a:graphic xmlns:a="http://schemas.openxmlformats.org/drawingml/2006/main">
+              <a:graphicData uri="http://schemas.openxmlformats.org/drawingml/2006/picture">
+                <pic:pic xmlns:pic="http://schemas.openxmlformats.org/drawingml/2006/picture">
+                  <pic:nvPicPr>
+                    <pic:cNvPr id="26" name="Picture 26" descr="Chart, scatter chart&#10;&#10;Description automatically generated"/>
+                    <pic:cNvPicPr/>
+                  </pic:nvPicPr>
+                  <pic:blipFill>
+                    <a:blip r:embed="rId19" cstate="print">
+                      <a:extLst>
+                        <a:ext uri="{28A0092B-C50C-407E-A947-70E740481C1C}">
+                          <a14:useLocalDpi xmlns:a14="http://schemas.microsoft.com/office/drawing/2010/main" val="0"/>
+                        </a:ext>
+                      </a:extLst>
+                    </a:blip>
+                    <a:stretch>
+                      <a:fillRect/>
+                    </a:stretch>
+                  </pic:blipFill>
+                  <pic:spPr>
+                    <a:xfrm>
+                      <a:off x="0" y="0"/>
+                      <a:ext cx="3410174" cy="2273449"/>
+                    </a:xfrm>
+                    <a:prstGeom prst="rect">
+                      <a:avLst/>
+                    </a:prstGeom>
+                  </pic:spPr>
+                </pic:pic>
+              </a:graphicData>
+            </a:graphic>
+          </wp:inline>
+        </w:drawing>
+      </w:r>
+    </w:p>
+    <w:p>
+      <w:pPr>
+        <w:bidi w:val="0"/>
+      </w:pPr>
+      <w:r>
+        <w:lastRenderedPageBreak/>
+        <w:t>10</w:t>
+      </w:r>
+      <w:r>
+        <w:t xml:space="preserve"> </w:t>
+      </w:r>
+      <w:r>
+        <w:rPr>
+          <w:noProof/>
+        </w:rPr>
+        <w:drawing>
+          <wp:inline distT="0" distB="0" distL="0" distR="0" wp14:anchorId="58FDF3D3" wp14:editId="39F546CC">
+            <wp:extent cx="3332285" cy="2221523"/>
+            <wp:effectExtent l="0" t="0" r="0" b="7620"/>
+            <wp:docPr id="27" name="Picture 27" descr="Scatter chart&#10;&#10;Description automatically generated"/>
+            <wp:cNvGraphicFramePr>
+              <a:graphicFrameLocks xmlns:a="http://schemas.openxmlformats.org/drawingml/2006/main" noChangeAspect="1"/>
+            </wp:cNvGraphicFramePr>
+            <a:graphic xmlns:a="http://schemas.openxmlformats.org/drawingml/2006/main">
+              <a:graphicData uri="http://schemas.openxmlformats.org/drawingml/2006/picture">
+                <pic:pic xmlns:pic="http://schemas.openxmlformats.org/drawingml/2006/picture">
+                  <pic:nvPicPr>
+                    <pic:cNvPr id="27" name="Picture 27" descr="Scatter chart&#10;&#10;Description automatically generated"/>
+                    <pic:cNvPicPr/>
+                  </pic:nvPicPr>
+                  <pic:blipFill>
+                    <a:blip r:embed="rId20" cstate="print">
+                      <a:extLst>
+                        <a:ext uri="{28A0092B-C50C-407E-A947-70E740481C1C}">
+                          <a14:useLocalDpi xmlns:a14="http://schemas.microsoft.com/office/drawing/2010/main" val="0"/>
+                        </a:ext>
+                      </a:extLst>
+                    </a:blip>
+                    <a:stretch>
+                      <a:fillRect/>
+                    </a:stretch>
+                  </pic:blipFill>
+                  <pic:spPr>
+                    <a:xfrm>
+                      <a:off x="0" y="0"/>
+                      <a:ext cx="3338086" cy="2225390"/>
+                    </a:xfrm>
+                    <a:prstGeom prst="rect">
+                      <a:avLst/>
+                    </a:prstGeom>
+                  </pic:spPr>
+                </pic:pic>
+              </a:graphicData>
+            </a:graphic>
+          </wp:inline>
+        </w:drawing>
+      </w:r>
+    </w:p>
+    <w:p>
+      <w:pPr>
+        <w:bidi w:val="0"/>
+        <w:jc w:val="center"/>
+      </w:pPr>
+      <w:r>
+        <w:rPr>
+          <w:noProof/>
+        </w:rPr>
+        <w:drawing>
+          <wp:inline distT="0" distB="0" distL="0" distR="0" wp14:anchorId="21F7B9D2" wp14:editId="494FD50B">
+            <wp:extent cx="3736730" cy="2491153"/>
+            <wp:effectExtent l="0" t="0" r="0" b="4445"/>
+            <wp:docPr id="4" name="Picture 4"/>
+            <wp:cNvGraphicFramePr>
+              <a:graphicFrameLocks xmlns:a="http://schemas.openxmlformats.org/drawingml/2006/main" noChangeAspect="1"/>
+            </wp:cNvGraphicFramePr>
+            <a:graphic xmlns:a="http://schemas.openxmlformats.org/drawingml/2006/main">
+              <a:graphicData uri="http://schemas.openxmlformats.org/drawingml/2006/picture">
+                <pic:pic xmlns:pic="http://schemas.openxmlformats.org/drawingml/2006/picture">
+                  <pic:nvPicPr>
+                    <pic:cNvPr id="4" name="Picture 4"/>
+                    <pic:cNvPicPr/>
+                  </pic:nvPicPr>
+                  <pic:blipFill>
+                    <a:blip r:embed="rId21" cstate="print">
+                      <a:extLst>
+                        <a:ext uri="{28A0092B-C50C-407E-A947-70E740481C1C}">
+                          <a14:useLocalDpi xmlns:a14="http://schemas.microsoft.com/office/drawing/2010/main" val="0"/>
+                        </a:ext>
+                      </a:extLst>
+                    </a:blip>
+                    <a:stretch>
+                      <a:fillRect/>
+                    </a:stretch>
+                  </pic:blipFill>
+                  <pic:spPr>
+                    <a:xfrm>
+                      <a:off x="0" y="0"/>
+                      <a:ext cx="3738825" cy="2492550"/>
                     </a:xfrm>
                     <a:prstGeom prst="rect">
                       <a:avLst/>
@@ -1255,6 +2375,120 @@
 <file path=word/numbering.xml><?xml version="1.0" encoding="utf-8"?>
 <w:numbering xmlns:wpc="http://schemas.microsoft.com/office/word/2010/wordprocessingCanvas" xmlns:cx="http://schemas.microsoft.com/office/drawing/2014/chartex" xmlns:cx1="http://schemas.microsoft.com/office/drawing/2015/9/8/chartex" xmlns:cx2="http://schemas.microsoft.com/office/drawing/2015/10/21/chartex" xmlns:cx3="http://schemas.microsoft.com/office/drawing/2016/5/9/chartex" xmlns:cx4="http://schemas.microsoft.com/office/drawing/2016/5/10/chartex" xmlns:cx5="http://schemas.microsoft.com/office/drawing/2016/5/11/chartex" xmlns:cx6="http://schemas.microsoft.com/office/drawing/2016/5/12/chartex" xmlns:cx7="http://schemas.microsoft.com/office/drawing/2016/5/13/chartex" xmlns:cx8="http://schemas.microsoft.com/office/drawing/2016/5/14/chartex" xmlns:mc="http://schemas.openxmlformats.org/markup-compatibility/2006" xmlns:aink="http://schemas.microsoft.com/office/drawing/2016/ink" xmlns:am3d="http://schemas.microsoft.com/office/drawing/2017/model3d" xmlns:o="urn:schemas-microsoft-com:office:office" xmlns:oel="http://schemas.microsoft.com/office/2019/extlst" xmlns:r="http://schemas.openxmlformats.org/officeDocument/2006/relationships" xmlns:m="http://schemas.openxmlformats.org/officeDocument/2006/math" xmlns:v="urn:schemas-microsoft-com:vml" xmlns:wp14="http://schemas.microsoft.com/office/word/2010/wordprocessingDrawing" xmlns:wp="http://schemas.openxmlformats.org/drawingml/2006/wordprocessingDrawing" xmlns:w10="urn:schemas-microsoft-com:office:word" xmlns:w="http://schemas.openxmlformats.org/wordprocessingml/2006/main" xmlns:w14="http://schemas.microsoft.com/office/word/2010/wordml" xmlns:w15="http://schemas.microsoft.com/office/word/2012/wordml" xmlns:w16cex="http://schemas.microsoft.com/office/word/2018/wordml/cex" xmlns:w16cid="http://schemas.microsoft.com/office/word/2016/wordml/cid" xmlns:w16="http://schemas.microsoft.com/office/word/2018/wordml" xmlns:w16sdtdh="http://schemas.microsoft.com/office/word/2020/wordml/sdtdatahash" xmlns:w16se="http://schemas.microsoft.com/office/word/2015/wordml/symex" xmlns:wpg="http://schemas.microsoft.com/office/word/2010/wordprocessingGroup" xmlns:wpi="http://schemas.microsoft.com/office/word/2010/wordprocessingInk" xmlns:wne="http://schemas.microsoft.com/office/word/2006/wordml" xmlns:wps="http://schemas.microsoft.com/office/word/2010/wordprocessingShape" mc:Ignorable="w14 w15 w16se w16cid w16 w16cex w16sdtdh wp14">
   <w:abstractNum w:abstractNumId="0" w15:restartNumberingAfterBreak="0">
+    <w:nsid w:val="1C2A3D6A"/>
+    <w:multiLevelType w:val="hybridMultilevel"/>
+    <w:tmpl w:val="64A8D630"/>
+    <w:lvl w:ilvl="0" w:tplc="07E6436E">
+      <w:start w:val="18"/>
+      <w:numFmt w:val="bullet"/>
+      <w:lvlText w:val=""/>
+      <w:lvlJc w:val="left"/>
+      <w:pPr>
+        <w:ind w:left="720" w:hanging="360"/>
+      </w:pPr>
+      <w:rPr>
+        <w:rFonts w:ascii="Symbol" w:eastAsiaTheme="minorHAnsi" w:hAnsi="Symbol" w:cstheme="minorBidi" w:hint="default"/>
+        <w:b/>
+      </w:rPr>
+    </w:lvl>
+    <w:lvl w:ilvl="1" w:tplc="04090003">
+      <w:start w:val="1"/>
+      <w:numFmt w:val="bullet"/>
+      <w:lvlText w:val="o"/>
+      <w:lvlJc w:val="left"/>
+      <w:pPr>
+        <w:ind w:left="1440" w:hanging="360"/>
+      </w:pPr>
+      <w:rPr>
+        <w:rFonts w:ascii="Courier New" w:hAnsi="Courier New" w:cs="Courier New" w:hint="default"/>
+      </w:rPr>
+    </w:lvl>
+    <w:lvl w:ilvl="2" w:tplc="04090005">
+      <w:start w:val="1"/>
+      <w:numFmt w:val="bullet"/>
+      <w:lvlText w:val=""/>
+      <w:lvlJc w:val="left"/>
+      <w:pPr>
+        <w:ind w:left="2160" w:hanging="360"/>
+      </w:pPr>
+      <w:rPr>
+        <w:rFonts w:ascii="Wingdings" w:hAnsi="Wingdings" w:hint="default"/>
+      </w:rPr>
+    </w:lvl>
+    <w:lvl w:ilvl="3" w:tplc="04090001" w:tentative="1">
+      <w:start w:val="1"/>
+      <w:numFmt w:val="bullet"/>
+      <w:lvlText w:val=""/>
+      <w:lvlJc w:val="left"/>
+      <w:pPr>
+        <w:ind w:left="2880" w:hanging="360"/>
+      </w:pPr>
+      <w:rPr>
+        <w:rFonts w:ascii="Symbol" w:hAnsi="Symbol" w:hint="default"/>
+      </w:rPr>
+    </w:lvl>
+    <w:lvl w:ilvl="4" w:tplc="04090003" w:tentative="1">
+      <w:start w:val="1"/>
+      <w:numFmt w:val="bullet"/>
+      <w:lvlText w:val="o"/>
+      <w:lvlJc w:val="left"/>
+      <w:pPr>
+        <w:ind w:left="3600" w:hanging="360"/>
+      </w:pPr>
+      <w:rPr>
+        <w:rFonts w:ascii="Courier New" w:hAnsi="Courier New" w:cs="Courier New" w:hint="default"/>
+      </w:rPr>
+    </w:lvl>
+    <w:lvl w:ilvl="5" w:tplc="04090005" w:tentative="1">
+      <w:start w:val="1"/>
+      <w:numFmt w:val="bullet"/>
+      <w:lvlText w:val=""/>
+      <w:lvlJc w:val="left"/>
+      <w:pPr>
+        <w:ind w:left="4320" w:hanging="360"/>
+      </w:pPr>
+      <w:rPr>
+        <w:rFonts w:ascii="Wingdings" w:hAnsi="Wingdings" w:hint="default"/>
+      </w:rPr>
+    </w:lvl>
+    <w:lvl w:ilvl="6" w:tplc="04090001" w:tentative="1">
+      <w:start w:val="1"/>
+      <w:numFmt w:val="bullet"/>
+      <w:lvlText w:val=""/>
+      <w:lvlJc w:val="left"/>
+      <w:pPr>
+        <w:ind w:left="5040" w:hanging="360"/>
+      </w:pPr>
+      <w:rPr>
+        <w:rFonts w:ascii="Symbol" w:hAnsi="Symbol" w:hint="default"/>
+      </w:rPr>
+    </w:lvl>
+    <w:lvl w:ilvl="7" w:tplc="04090003" w:tentative="1">
+      <w:start w:val="1"/>
+      <w:numFmt w:val="bullet"/>
+      <w:lvlText w:val="o"/>
+      <w:lvlJc w:val="left"/>
+      <w:pPr>
+        <w:ind w:left="5760" w:hanging="360"/>
+      </w:pPr>
+      <w:rPr>
+        <w:rFonts w:ascii="Courier New" w:hAnsi="Courier New" w:cs="Courier New" w:hint="default"/>
+      </w:rPr>
+    </w:lvl>
+    <w:lvl w:ilvl="8" w:tplc="04090005" w:tentative="1">
+      <w:start w:val="1"/>
+      <w:numFmt w:val="bullet"/>
+      <w:lvlText w:val=""/>
+      <w:lvlJc w:val="left"/>
+      <w:pPr>
+        <w:ind w:left="6480" w:hanging="360"/>
+      </w:pPr>
+      <w:rPr>
+        <w:rFonts w:ascii="Wingdings" w:hAnsi="Wingdings" w:hint="default"/>
+      </w:rPr>
+    </w:lvl>
+  </w:abstractNum>
+  <w:abstractNum w:abstractNumId="1" w15:restartNumberingAfterBreak="0">
     <w:nsid w:val="439A2E2D"/>
     <w:multiLevelType w:val="hybridMultilevel"/>
     <w:tmpl w:val="1DFEFA42"/>
@@ -1367,7 +2601,7 @@
       </w:rPr>
     </w:lvl>
   </w:abstractNum>
-  <w:abstractNum w:abstractNumId="1" w15:restartNumberingAfterBreak="0">
+  <w:abstractNum w:abstractNumId="2" w15:restartNumberingAfterBreak="0">
     <w:nsid w:val="5AA81B41"/>
     <w:multiLevelType w:val="hybridMultilevel"/>
     <w:tmpl w:val="10FC04F0"/>
@@ -1481,9 +2715,12 @@
     </w:lvl>
   </w:abstractNum>
   <w:num w:numId="1" w16cid:durableId="1841964229">
+    <w:abstractNumId w:val="2"/>
+  </w:num>
+  <w:num w:numId="2" w16cid:durableId="1161044203">
     <w:abstractNumId w:val="1"/>
   </w:num>
-  <w:num w:numId="2" w16cid:durableId="1161044203">
+  <w:num w:numId="3" w16cid:durableId="745609410">
     <w:abstractNumId w:val="0"/>
   </w:num>
 </w:numbering>

</xml_diff>